<commit_message>
AGU abstract update 1
</commit_message>
<xml_diff>
--- a/paper/AGU_abstract.docx
+++ b/paper/AGU_abstract.docx
@@ -8,20 +8,72 @@
           <w:rFonts w:cstheme="minorHAnsi"/>
         </w:rPr>
       </w:pPr>
-      <w:bookmarkStart w:id="0" w:name="_GoBack"/>
-      <w:bookmarkEnd w:id="0"/>
-      <w:r>
-        <w:rPr>
-          <w:rFonts w:cstheme="minorHAnsi"/>
-        </w:rPr>
-        <w:t xml:space="preserve">Title: Utility of medium range atmospheric river forecasting </w:t>
-      </w:r>
-      <w:commentRangeStart w:id="1"/>
-      <w:r>
-        <w:rPr>
-          <w:rFonts w:cstheme="minorHAnsi"/>
-        </w:rPr>
-        <w:t>for water management in northern California</w:t>
+      <w:r>
+        <w:rPr>
+          <w:rFonts w:cstheme="minorHAnsi"/>
+        </w:rPr>
+        <w:t xml:space="preserve">Title: </w:t>
+      </w:r>
+      <w:del w:id="0" w:author="Zachary Brodeur" w:date="2019-07-24T11:07:00Z">
+        <w:r>
+          <w:rPr>
+            <w:rFonts w:cstheme="minorHAnsi"/>
+          </w:rPr>
+          <w:delText xml:space="preserve">Utility of medium range atmospheric river forecasting </w:delText>
+        </w:r>
+        <w:commentRangeStart w:id="1"/>
+        <w:r>
+          <w:rPr>
+            <w:rFonts w:cstheme="minorHAnsi"/>
+          </w:rPr>
+          <w:delText>for water management in</w:delText>
+        </w:r>
+      </w:del>
+      <w:ins w:id="2" w:author="Zachary Brodeur" w:date="2019-07-24T11:07:00Z">
+        <w:r>
+          <w:rPr>
+            <w:rFonts w:cstheme="minorHAnsi"/>
+          </w:rPr>
+          <w:t xml:space="preserve">A watershed-centric </w:t>
+        </w:r>
+      </w:ins>
+      <w:ins w:id="3" w:author="Zachary Brodeur" w:date="2019-07-24T11:08:00Z">
+        <w:r>
+          <w:rPr>
+            <w:rFonts w:cstheme="minorHAnsi"/>
+          </w:rPr>
+          <w:t xml:space="preserve">examination of </w:t>
+        </w:r>
+      </w:ins>
+      <w:ins w:id="4" w:author="Zachary Brodeur" w:date="2019-07-24T11:09:00Z">
+        <w:r>
+          <w:rPr>
+            <w:rFonts w:cstheme="minorHAnsi"/>
+          </w:rPr>
+          <w:t xml:space="preserve">bias in </w:t>
+        </w:r>
+      </w:ins>
+      <w:ins w:id="5" w:author="Zachary Brodeur" w:date="2019-07-24T11:12:00Z">
+        <w:r>
+          <w:rPr>
+            <w:rFonts w:cstheme="minorHAnsi"/>
+          </w:rPr>
+          <w:t xml:space="preserve">medium-range </w:t>
+        </w:r>
+      </w:ins>
+      <w:ins w:id="6" w:author="Zachary Brodeur" w:date="2019-07-24T11:09:00Z">
+        <w:r>
+          <w:rPr>
+            <w:rFonts w:cstheme="minorHAnsi"/>
+          </w:rPr>
+          <w:t>extreme precipitation forecasts in</w:t>
+        </w:r>
+      </w:ins>
+      <w:r>
+        <w:rPr>
+          <w:rFonts w:cstheme="minorHAnsi"/>
+        </w:rPr>
+        <w:t xml:space="preserve"> northern California</w:t>
       </w:r>
       <w:commentRangeEnd w:id="1"/>
       <w:r>
@@ -34,6 +86,7 @@
     <w:p>
       <w:pPr>
         <w:rPr>
+          <w:ins w:id="7" w:author="Zachary Brodeur" w:date="2019-07-24T10:19:00Z"/>
           <w:rFonts w:cstheme="minorHAnsi"/>
         </w:rPr>
       </w:pPr>
@@ -43,7 +96,7 @@
         </w:rPr>
         <w:t xml:space="preserve">Abstract: </w:t>
       </w:r>
-      <w:ins w:id="2" w:author="Scott Steinschneider" w:date="2019-07-23T20:53:00Z">
+      <w:ins w:id="8" w:author="Scott Steinschneider" w:date="2019-07-23T20:53:00Z">
         <w:r>
           <w:rPr>
             <w:rFonts w:cstheme="minorHAnsi"/>
@@ -51,7 +104,7 @@
           <w:t>Forecasts of h</w:t>
         </w:r>
       </w:ins>
-      <w:ins w:id="3" w:author="Scott Steinschneider" w:date="2019-07-23T16:55:00Z">
+      <w:ins w:id="9" w:author="Scott Steinschneider" w:date="2019-07-23T16:55:00Z">
         <w:r>
           <w:rPr>
             <w:rFonts w:cstheme="minorHAnsi"/>
@@ -59,7 +112,7 @@
           <w:t>eav</w:t>
         </w:r>
       </w:ins>
-      <w:ins w:id="4" w:author="Scott Steinschneider" w:date="2019-07-23T16:56:00Z">
+      <w:ins w:id="10" w:author="Scott Steinschneider" w:date="2019-07-23T16:56:00Z">
         <w:r>
           <w:rPr>
             <w:rFonts w:cstheme="minorHAnsi"/>
@@ -67,7 +120,7 @@
           <w:t xml:space="preserve">y and </w:t>
         </w:r>
       </w:ins>
-      <w:del w:id="5" w:author="Scott Steinschneider" w:date="2019-07-23T16:56:00Z">
+      <w:del w:id="11" w:author="Scott Steinschneider" w:date="2019-07-23T16:56:00Z">
         <w:r>
           <w:rPr>
             <w:rFonts w:cstheme="minorHAnsi"/>
@@ -75,7 +128,7 @@
           <w:delText xml:space="preserve">Extreme </w:delText>
         </w:r>
       </w:del>
-      <w:ins w:id="6" w:author="Scott Steinschneider" w:date="2019-07-23T16:56:00Z">
+      <w:ins w:id="12" w:author="Scott Steinschneider" w:date="2019-07-23T16:56:00Z">
         <w:r>
           <w:rPr>
             <w:rFonts w:cstheme="minorHAnsi"/>
@@ -95,7 +148,7 @@
         </w:rPr>
         <w:t xml:space="preserve">recipitation delivered by Atmospheric River (AR) events </w:t>
       </w:r>
-      <w:ins w:id="7" w:author="Scott Steinschneider" w:date="2019-07-23T20:54:00Z">
+      <w:ins w:id="13" w:author="Scott Steinschneider" w:date="2019-07-23T20:54:00Z">
         <w:r>
           <w:rPr>
             <w:rFonts w:cstheme="minorHAnsi"/>
@@ -103,7 +156,7 @@
           <w:t>are becoming</w:t>
         </w:r>
       </w:ins>
-      <w:del w:id="8" w:author="Scott Steinschneider" w:date="2019-07-23T20:54:00Z">
+      <w:del w:id="14" w:author="Scott Steinschneider" w:date="2019-07-23T20:54:00Z">
         <w:r>
           <w:rPr>
             <w:rFonts w:cstheme="minorHAnsi"/>
@@ -117,7 +170,7 @@
         </w:rPr>
         <w:t xml:space="preserve"> </w:t>
       </w:r>
-      <w:ins w:id="9" w:author="Scott Steinschneider" w:date="2019-07-23T20:54:00Z">
+      <w:ins w:id="15" w:author="Scott Steinschneider" w:date="2019-07-23T20:54:00Z">
         <w:r>
           <w:rPr>
             <w:rFonts w:cstheme="minorHAnsi"/>
@@ -125,7 +178,7 @@
           <w:t xml:space="preserve">increasingly important </w:t>
         </w:r>
       </w:ins>
-      <w:del w:id="10" w:author="Scott Steinschneider" w:date="2019-07-23T20:54:00Z">
+      <w:del w:id="16" w:author="Scott Steinschneider" w:date="2019-07-23T20:54:00Z">
         <w:r>
           <w:rPr>
             <w:rFonts w:cstheme="minorHAnsi"/>
@@ -133,7 +186,7 @@
           <w:delText>critical to</w:delText>
         </w:r>
       </w:del>
-      <w:ins w:id="11" w:author="Scott Steinschneider" w:date="2019-07-23T20:54:00Z">
+      <w:ins w:id="17" w:author="Scott Steinschneider" w:date="2019-07-23T20:54:00Z">
         <w:r>
           <w:rPr>
             <w:rFonts w:cstheme="minorHAnsi"/>
@@ -147,7 +200,7 @@
         </w:rPr>
         <w:t xml:space="preserve"> </w:t>
       </w:r>
-      <w:del w:id="12" w:author="Scott Steinschneider" w:date="2019-07-23T20:54:00Z">
+      <w:del w:id="18" w:author="Scott Steinschneider" w:date="2019-07-23T20:54:00Z">
         <w:r>
           <w:rPr>
             <w:rFonts w:cstheme="minorHAnsi"/>
@@ -161,7 +214,7 @@
         </w:rPr>
         <w:t>management in</w:t>
       </w:r>
-      <w:ins w:id="13" w:author="Scott Steinschneider" w:date="2019-07-23T20:54:00Z">
+      <w:ins w:id="19" w:author="Scott Steinschneider" w:date="2019-07-23T20:54:00Z">
         <w:r>
           <w:rPr>
             <w:rFonts w:cstheme="minorHAnsi"/>
@@ -169,26 +222,26 @@
           <w:t xml:space="preserve"> reservoirs across California. </w:t>
         </w:r>
       </w:ins>
-      <w:del w:id="14" w:author="Scott Steinschneider" w:date="2019-07-23T20:55:00Z">
+      <w:del w:id="20" w:author="Scott Steinschneider" w:date="2019-07-23T20:55:00Z">
         <w:r>
           <w:rPr>
             <w:rFonts w:cstheme="minorHAnsi"/>
           </w:rPr>
           <w:delText xml:space="preserve"> </w:delText>
         </w:r>
-        <w:commentRangeStart w:id="15"/>
+        <w:commentRangeStart w:id="21"/>
         <w:r>
           <w:rPr>
             <w:rFonts w:cstheme="minorHAnsi"/>
           </w:rPr>
           <w:delText>n</w:delText>
         </w:r>
-        <w:commentRangeEnd w:id="15"/>
+        <w:commentRangeEnd w:id="21"/>
         <w:r>
           <w:rPr>
             <w:rStyle w:val="CommentReference"/>
           </w:rPr>
-          <w:commentReference w:id="15"/>
+          <w:commentReference w:id="21"/>
         </w:r>
         <w:r>
           <w:rPr>
@@ -215,7 +268,7 @@
           <w:delText>Ongoing research on Forecast Informed Reservoir Operations (FIRO) in the region has been primarily reliant</w:delText>
         </w:r>
       </w:del>
-      <w:ins w:id="16" w:author="Scott Steinschneider" w:date="2019-07-23T20:55:00Z">
+      <w:ins w:id="22" w:author="Scott Steinschneider" w:date="2019-07-23T20:55:00Z">
         <w:r>
           <w:rPr>
             <w:rFonts w:cstheme="minorHAnsi"/>
@@ -223,7 +276,7 @@
           <w:t xml:space="preserve">This study examines the hypothesis that </w:t>
         </w:r>
       </w:ins>
-      <w:ins w:id="17" w:author="Scott Steinschneider" w:date="2019-07-23T21:13:00Z">
+      <w:ins w:id="23" w:author="Scott Steinschneider" w:date="2019-07-23T21:13:00Z">
         <w:r>
           <w:rPr>
             <w:rFonts w:cstheme="minorHAnsi"/>
@@ -231,7 +284,7 @@
           <w:t xml:space="preserve">medium-range </w:t>
         </w:r>
       </w:ins>
-      <w:ins w:id="18" w:author="Scott Steinschneider" w:date="2019-07-23T20:55:00Z">
+      <w:ins w:id="24" w:author="Scott Steinschneider" w:date="2019-07-23T20:55:00Z">
         <w:r>
           <w:rPr>
             <w:rFonts w:cstheme="minorHAnsi"/>
@@ -239,7 +292,7 @@
           <w:t>forecast</w:t>
         </w:r>
       </w:ins>
-      <w:ins w:id="19" w:author="Scott Steinschneider" w:date="2019-07-23T21:02:00Z">
+      <w:ins w:id="25" w:author="Scott Steinschneider" w:date="2019-07-23T21:02:00Z">
         <w:r>
           <w:rPr>
             <w:rFonts w:cstheme="minorHAnsi"/>
@@ -247,7 +300,7 @@
           <w:t>s</w:t>
         </w:r>
       </w:ins>
-      <w:ins w:id="20" w:author="Scott Steinschneider" w:date="2019-07-23T20:55:00Z">
+      <w:ins w:id="26" w:author="Scott Steinschneider" w:date="2019-07-23T20:55:00Z">
         <w:r>
           <w:rPr>
             <w:rFonts w:cstheme="minorHAnsi"/>
@@ -255,7 +308,7 @@
           <w:t xml:space="preserve"> </w:t>
         </w:r>
       </w:ins>
-      <w:ins w:id="21" w:author="Scott Steinschneider" w:date="2019-07-23T21:09:00Z">
+      <w:ins w:id="27" w:author="Scott Steinschneider" w:date="2019-07-23T21:09:00Z">
         <w:r>
           <w:rPr>
             <w:rFonts w:cstheme="minorHAnsi"/>
@@ -263,7 +316,7 @@
           <w:t xml:space="preserve">of heavy and extreme precipitation at the basin scale </w:t>
         </w:r>
       </w:ins>
-      <w:ins w:id="22" w:author="Scott Steinschneider" w:date="2019-07-23T21:10:00Z">
+      <w:ins w:id="28" w:author="Scott Steinschneider" w:date="2019-07-23T21:10:00Z">
         <w:r>
           <w:rPr>
             <w:rFonts w:cstheme="minorHAnsi"/>
@@ -271,7 +324,7 @@
           <w:t xml:space="preserve">exhibit recurrent, spatial biases that are driven by </w:t>
         </w:r>
       </w:ins>
-      <w:del w:id="23" w:author="Scott Steinschneider" w:date="2019-07-23T21:10:00Z">
+      <w:del w:id="29" w:author="Scott Steinschneider" w:date="2019-07-23T21:10:00Z">
         <w:r>
           <w:rPr>
             <w:rFonts w:cstheme="minorHAnsi"/>
@@ -279,9 +332,9 @@
           <w:delText xml:space="preserve"> </w:delText>
         </w:r>
       </w:del>
-      <w:moveFromRangeStart w:id="24" w:author="Scott Steinschneider" w:date="2019-07-23T20:55:00Z" w:name="move14807760"/>
-      <w:moveFrom w:id="25" w:author="Scott Steinschneider" w:date="2019-07-23T20:55:00Z">
-        <w:del w:id="26" w:author="Scott Steinschneider" w:date="2019-07-23T21:10:00Z">
+      <w:moveFromRangeStart w:id="30" w:author="Scott Steinschneider" w:date="2019-07-23T20:55:00Z" w:name="move14807760"/>
+      <w:moveFrom w:id="31" w:author="Scott Steinschneider" w:date="2019-07-23T20:55:00Z">
+        <w:del w:id="32" w:author="Scott Steinschneider" w:date="2019-07-23T21:10:00Z">
           <w:r>
             <w:rPr>
               <w:rFonts w:cstheme="minorHAnsi"/>
@@ -290,8 +343,8 @@
           </w:r>
         </w:del>
       </w:moveFrom>
-      <w:moveFromRangeEnd w:id="24"/>
-      <w:del w:id="27" w:author="Scott Steinschneider" w:date="2019-07-23T21:10:00Z">
+      <w:moveFromRangeEnd w:id="30"/>
+      <w:del w:id="33" w:author="Scott Steinschneider" w:date="2019-07-23T21:10:00Z">
         <w:r>
           <w:rPr>
             <w:rFonts w:cstheme="minorHAnsi"/>
@@ -317,7 +370,7 @@
         </w:rPr>
         <w:t>mesoscale</w:t>
       </w:r>
-      <w:ins w:id="28" w:author="Scott Steinschneider" w:date="2019-07-23T21:11:00Z">
+      <w:ins w:id="34" w:author="Scott Steinschneider" w:date="2019-07-23T21:11:00Z">
         <w:r>
           <w:rPr>
             <w:rFonts w:cstheme="minorHAnsi"/>
@@ -331,7 +384,7 @@
         </w:rPr>
         <w:t xml:space="preserve"> climate features </w:t>
       </w:r>
-      <w:del w:id="29" w:author="Scott Steinschneider" w:date="2019-07-23T21:12:00Z">
+      <w:del w:id="35" w:author="Scott Steinschneider" w:date="2019-07-23T21:12:00Z">
         <w:r>
           <w:rPr>
             <w:rFonts w:cstheme="minorHAnsi"/>
@@ -339,7 +392,7 @@
           <w:delText xml:space="preserve">associated </w:delText>
         </w:r>
       </w:del>
-      <w:ins w:id="30" w:author="Scott Steinschneider" w:date="2019-07-23T21:12:00Z">
+      <w:ins w:id="36" w:author="Scott Steinschneider" w:date="2019-07-23T21:12:00Z">
         <w:r>
           <w:rPr>
             <w:rFonts w:cstheme="minorHAnsi"/>
@@ -347,7 +400,7 @@
           <w:t xml:space="preserve">of </w:t>
         </w:r>
       </w:ins>
-      <w:del w:id="31" w:author="Scott Steinschneider" w:date="2019-07-23T21:12:00Z">
+      <w:del w:id="37" w:author="Scott Steinschneider" w:date="2019-07-23T21:12:00Z">
         <w:r>
           <w:rPr>
             <w:rFonts w:cstheme="minorHAnsi"/>
@@ -355,7 +408,7 @@
           <w:delText xml:space="preserve">with </w:delText>
         </w:r>
       </w:del>
-      <w:ins w:id="32" w:author="Scott Steinschneider" w:date="2019-07-23T21:12:00Z">
+      <w:ins w:id="38" w:author="Scott Steinschneider" w:date="2019-07-23T21:12:00Z">
         <w:r>
           <w:rPr>
             <w:rFonts w:cstheme="minorHAnsi"/>
@@ -369,7 +422,7 @@
         </w:rPr>
         <w:t>AR</w:t>
       </w:r>
-      <w:ins w:id="33" w:author="Scott Steinschneider" w:date="2019-07-23T21:12:00Z">
+      <w:ins w:id="39" w:author="Scott Steinschneider" w:date="2019-07-23T21:12:00Z">
         <w:r>
           <w:rPr>
             <w:rFonts w:cstheme="minorHAnsi"/>
@@ -377,7 +430,7 @@
           <w:t xml:space="preserve"> events.</w:t>
         </w:r>
       </w:ins>
-      <w:del w:id="34" w:author="Scott Steinschneider" w:date="2019-07-23T21:12:00Z">
+      <w:del w:id="40" w:author="Scott Steinschneider" w:date="2019-07-23T21:12:00Z">
         <w:r>
           <w:rPr>
             <w:rFonts w:cstheme="minorHAnsi"/>
@@ -391,7 +444,7 @@
         </w:rPr>
         <w:t xml:space="preserve"> </w:t>
       </w:r>
-      <w:ins w:id="35" w:author="Scott Steinschneider" w:date="2019-07-23T21:12:00Z">
+      <w:ins w:id="41" w:author="Scott Steinschneider" w:date="2019-07-23T21:12:00Z">
         <w:r>
           <w:rPr>
             <w:rFonts w:cstheme="minorHAnsi"/>
@@ -399,7 +452,7 @@
           <w:t xml:space="preserve">This hypothesis is tested in </w:t>
         </w:r>
       </w:ins>
-      <w:del w:id="36" w:author="Scott Steinschneider" w:date="2019-07-23T21:12:00Z">
+      <w:del w:id="42" w:author="Scott Steinschneider" w:date="2019-07-23T21:12:00Z">
         <w:r>
           <w:rPr>
             <w:rFonts w:cstheme="minorHAnsi"/>
@@ -413,7 +466,7 @@
         </w:rPr>
         <w:t>the Sacramento River watershed</w:t>
       </w:r>
-      <w:ins w:id="37" w:author="Scott Steinschneider" w:date="2019-07-23T21:12:00Z">
+      <w:ins w:id="43" w:author="Scott Steinschneider" w:date="2019-07-23T21:12:00Z">
         <w:r>
           <w:rPr>
             <w:rFonts w:cstheme="minorHAnsi"/>
@@ -421,7 +474,7 @@
           <w:t>, where</w:t>
         </w:r>
       </w:ins>
-      <w:del w:id="38" w:author="Scott Steinschneider" w:date="2019-07-23T21:12:00Z">
+      <w:del w:id="44" w:author="Scott Steinschneider" w:date="2019-07-23T21:12:00Z">
         <w:r>
           <w:rPr>
             <w:rFonts w:cstheme="minorHAnsi"/>
@@ -435,7 +488,7 @@
         </w:rPr>
         <w:t xml:space="preserve"> </w:t>
       </w:r>
-      <w:del w:id="39" w:author="Scott Steinschneider" w:date="2019-07-23T21:12:00Z">
+      <w:del w:id="45" w:author="Scott Steinschneider" w:date="2019-07-23T21:12:00Z">
         <w:r>
           <w:rPr>
             <w:rFonts w:cstheme="minorHAnsi"/>
@@ -449,7 +502,7 @@
           <w:delText xml:space="preserve"> </w:delText>
         </w:r>
       </w:del>
-      <w:ins w:id="40" w:author="Scott Steinschneider" w:date="2019-07-23T21:12:00Z">
+      <w:ins w:id="46" w:author="Scott Steinschneider" w:date="2019-07-23T21:12:00Z">
         <w:r>
           <w:rPr>
             <w:rFonts w:cstheme="minorHAnsi"/>
@@ -469,7 +522,7 @@
         </w:rPr>
         <w:t xml:space="preserve"> </w:t>
       </w:r>
-      <w:ins w:id="41" w:author="Scott Steinschneider" w:date="2019-07-23T21:13:00Z">
+      <w:ins w:id="47" w:author="Scott Steinschneider" w:date="2019-07-23T21:13:00Z">
         <w:r>
           <w:rPr>
             <w:rFonts w:cstheme="minorHAnsi"/>
@@ -495,7 +548,7 @@
         </w:rPr>
         <w:t xml:space="preserve"> across a 36 year period from 1984 to 2019 coincident with </w:t>
       </w:r>
-      <w:del w:id="42" w:author="Scott Steinschneider" w:date="2019-07-23T21:23:00Z">
+      <w:del w:id="48" w:author="Scott Steinschneider" w:date="2019-07-23T21:23:00Z">
         <w:r>
           <w:rPr>
             <w:rFonts w:cstheme="minorHAnsi"/>
@@ -509,23 +562,49 @@
         </w:rPr>
         <w:t>data</w:t>
       </w:r>
-      <w:ins w:id="43" w:author="Scott Steinschneider" w:date="2019-07-23T21:22:00Z">
-        <w:r>
-          <w:rPr>
-            <w:rFonts w:cstheme="minorHAnsi"/>
-          </w:rPr>
-          <w:t xml:space="preserve"> from an </w:t>
-        </w:r>
-      </w:ins>
-      <w:ins w:id="44" w:author="Scott Steinschneider" w:date="2019-07-23T21:23:00Z">
-        <w:r>
-          <w:rPr>
-            <w:rFonts w:cstheme="minorHAnsi"/>
-          </w:rPr>
-          <w:t>ensemble mean of NCEP</w:t>
-        </w:r>
-      </w:ins>
-      <w:ins w:id="45" w:author="Scott Steinschneider" w:date="2019-07-23T21:24:00Z">
+      <w:ins w:id="49" w:author="Scott Steinschneider" w:date="2019-07-23T21:22:00Z">
+        <w:r>
+          <w:rPr>
+            <w:rFonts w:cstheme="minorHAnsi"/>
+          </w:rPr>
+          <w:t xml:space="preserve"> from </w:t>
+        </w:r>
+        <w:del w:id="50" w:author="Zachary Brodeur" w:date="2019-07-24T11:18:00Z">
+          <w:r>
+            <w:rPr>
+              <w:rFonts w:cstheme="minorHAnsi"/>
+            </w:rPr>
+            <w:delText xml:space="preserve">an </w:delText>
+          </w:r>
+        </w:del>
+      </w:ins>
+      <w:ins w:id="51" w:author="Scott Steinschneider" w:date="2019-07-23T21:23:00Z">
+        <w:del w:id="52" w:author="Zachary Brodeur" w:date="2019-07-24T11:18:00Z">
+          <w:r>
+            <w:rPr>
+              <w:rFonts w:cstheme="minorHAnsi"/>
+            </w:rPr>
+            <w:delText xml:space="preserve">ensemble mean of </w:delText>
+          </w:r>
+        </w:del>
+      </w:ins>
+      <w:ins w:id="53" w:author="Zachary Brodeur" w:date="2019-07-24T11:18:00Z">
+        <w:r>
+          <w:rPr>
+            <w:rFonts w:cstheme="minorHAnsi"/>
+          </w:rPr>
+          <w:t xml:space="preserve">the </w:t>
+        </w:r>
+      </w:ins>
+      <w:ins w:id="54" w:author="Scott Steinschneider" w:date="2019-07-23T21:23:00Z">
+        <w:r>
+          <w:rPr>
+            <w:rFonts w:cstheme="minorHAnsi"/>
+          </w:rPr>
+          <w:t>NCEP</w:t>
+        </w:r>
+      </w:ins>
+      <w:ins w:id="55" w:author="Scott Steinschneider" w:date="2019-07-23T21:24:00Z">
         <w:r>
           <w:rPr>
             <w:rFonts w:cstheme="minorHAnsi"/>
@@ -553,7 +632,7 @@
           <w:t>-to-seasonal</w:t>
         </w:r>
       </w:ins>
-      <w:ins w:id="46" w:author="Scott Steinschneider" w:date="2019-07-23T21:23:00Z">
+      <w:ins w:id="56" w:author="Scott Steinschneider" w:date="2019-07-23T21:23:00Z">
         <w:r>
           <w:rPr>
             <w:rFonts w:cstheme="minorHAnsi"/>
@@ -561,7 +640,7 @@
           <w:t xml:space="preserve"> reforecasts</w:t>
         </w:r>
       </w:ins>
-      <w:ins w:id="47" w:author="Scott Steinschneider" w:date="2019-07-23T21:13:00Z">
+      <w:ins w:id="57" w:author="Scott Steinschneider" w:date="2019-07-23T21:13:00Z">
         <w:r>
           <w:rPr>
             <w:rFonts w:cstheme="minorHAnsi"/>
@@ -569,7 +648,7 @@
           <w:t xml:space="preserve">. </w:t>
         </w:r>
       </w:ins>
-      <w:ins w:id="48" w:author="Scott Steinschneider" w:date="2019-07-23T21:15:00Z">
+      <w:ins w:id="58" w:author="Scott Steinschneider" w:date="2019-07-23T21:15:00Z">
         <w:r>
           <w:rPr>
             <w:rFonts w:cstheme="minorHAnsi"/>
@@ -577,7 +656,7 @@
           <w:t>For each event w</w:t>
         </w:r>
       </w:ins>
-      <w:ins w:id="49" w:author="Scott Steinschneider" w:date="2019-07-23T21:13:00Z">
+      <w:ins w:id="59" w:author="Scott Steinschneider" w:date="2019-07-23T21:13:00Z">
         <w:r>
           <w:rPr>
             <w:rFonts w:cstheme="minorHAnsi"/>
@@ -591,7 +670,7 @@
         </w:rPr>
         <w:t xml:space="preserve"> </w:t>
       </w:r>
-      <w:del w:id="50" w:author="Scott Steinschneider" w:date="2019-07-23T21:13:00Z">
+      <w:del w:id="60" w:author="Scott Steinschneider" w:date="2019-07-23T21:13:00Z">
         <w:r>
           <w:rPr>
             <w:rFonts w:cstheme="minorHAnsi"/>
@@ -611,7 +690,7 @@
         </w:rPr>
         <w:t>cluster</w:t>
       </w:r>
-      <w:del w:id="51" w:author="Scott Steinschneider" w:date="2019-07-23T21:15:00Z">
+      <w:del w:id="61" w:author="Scott Steinschneider" w:date="2019-07-23T21:15:00Z">
         <w:r>
           <w:rPr>
             <w:rFonts w:cstheme="minorHAnsi"/>
@@ -643,7 +722,7 @@
         </w:rPr>
         <w:t xml:space="preserve"> </w:t>
       </w:r>
-      <w:ins w:id="52" w:author="Scott Steinschneider" w:date="2019-07-23T21:14:00Z">
+      <w:ins w:id="62" w:author="Scott Steinschneider" w:date="2019-07-23T21:14:00Z">
         <w:r>
           <w:rPr>
             <w:rFonts w:cstheme="minorHAnsi"/>
@@ -651,7 +730,7 @@
           <w:t xml:space="preserve">across Western North America </w:t>
         </w:r>
       </w:ins>
-      <w:del w:id="53" w:author="Scott Steinschneider" w:date="2019-07-23T21:14:00Z">
+      <w:del w:id="63" w:author="Scott Steinschneider" w:date="2019-07-23T21:14:00Z">
         <w:r>
           <w:rPr>
             <w:rFonts w:cstheme="minorHAnsi"/>
@@ -659,7 +738,7 @@
           <w:delText>out to a</w:delText>
         </w:r>
       </w:del>
-      <w:ins w:id="54" w:author="Scott Steinschneider" w:date="2019-07-23T21:14:00Z">
+      <w:ins w:id="64" w:author="Scott Steinschneider" w:date="2019-07-23T21:14:00Z">
         <w:r>
           <w:rPr>
             <w:rFonts w:cstheme="minorHAnsi"/>
@@ -673,7 +752,7 @@
         </w:rPr>
         <w:t xml:space="preserve"> 16 day</w:t>
       </w:r>
-      <w:ins w:id="55" w:author="Scott Steinschneider" w:date="2019-07-23T21:14:00Z">
+      <w:ins w:id="65" w:author="Scott Steinschneider" w:date="2019-07-23T21:14:00Z">
         <w:r>
           <w:rPr>
             <w:rFonts w:cstheme="minorHAnsi"/>
@@ -681,7 +760,7 @@
           <w:t>s</w:t>
         </w:r>
       </w:ins>
-      <w:ins w:id="56" w:author="Scott Steinschneider" w:date="2019-07-23T21:17:00Z">
+      <w:ins w:id="66" w:author="Scott Steinschneider" w:date="2019-07-23T21:17:00Z">
         <w:r>
           <w:rPr>
             <w:rFonts w:cstheme="minorHAnsi"/>
@@ -689,7 +768,7 @@
           <w:t>. The resulting clusters are used to characterize common</w:t>
         </w:r>
       </w:ins>
-      <w:ins w:id="57" w:author="Scott Steinschneider" w:date="2019-07-23T21:18:00Z">
+      <w:ins w:id="67" w:author="Scott Steinschneider" w:date="2019-07-23T21:18:00Z">
         <w:r>
           <w:rPr>
             <w:rFonts w:cstheme="minorHAnsi"/>
@@ -697,7 +776,7 @@
           <w:t>, large-scale</w:t>
         </w:r>
       </w:ins>
-      <w:ins w:id="58" w:author="Scott Steinschneider" w:date="2019-07-23T21:17:00Z">
+      <w:ins w:id="68" w:author="Scott Steinschneider" w:date="2019-07-23T21:17:00Z">
         <w:r>
           <w:rPr>
             <w:rFonts w:cstheme="minorHAnsi"/>
@@ -705,7 +784,7 @@
           <w:t xml:space="preserve"> </w:t>
         </w:r>
       </w:ins>
-      <w:ins w:id="59" w:author="Scott Steinschneider" w:date="2019-07-23T21:18:00Z">
+      <w:ins w:id="69" w:author="Scott Steinschneider" w:date="2019-07-23T21:18:00Z">
         <w:r>
           <w:rPr>
             <w:rFonts w:cstheme="minorHAnsi"/>
@@ -713,7 +792,7 @@
           <w:t xml:space="preserve">spatial </w:t>
         </w:r>
       </w:ins>
-      <w:ins w:id="60" w:author="Scott Steinschneider" w:date="2019-07-23T21:17:00Z">
+      <w:ins w:id="70" w:author="Scott Steinschneider" w:date="2019-07-23T21:17:00Z">
         <w:r>
           <w:rPr>
             <w:rFonts w:cstheme="minorHAnsi"/>
@@ -721,7 +800,7 @@
           <w:t xml:space="preserve">patterns </w:t>
         </w:r>
       </w:ins>
-      <w:ins w:id="61" w:author="Scott Steinschneider" w:date="2019-07-23T21:18:00Z">
+      <w:ins w:id="71" w:author="Scott Steinschneider" w:date="2019-07-23T21:18:00Z">
         <w:r>
           <w:rPr>
             <w:rFonts w:cstheme="minorHAnsi"/>
@@ -729,7 +808,7 @@
           <w:t xml:space="preserve">of </w:t>
         </w:r>
       </w:ins>
-      <w:ins w:id="62" w:author="Scott Steinschneider" w:date="2019-07-23T21:16:00Z">
+      <w:ins w:id="72" w:author="Scott Steinschneider" w:date="2019-07-23T21:16:00Z">
         <w:r>
           <w:rPr>
             <w:rFonts w:cstheme="minorHAnsi"/>
@@ -737,7 +816,7 @@
           <w:t xml:space="preserve">precipitation forecast error </w:t>
         </w:r>
       </w:ins>
-      <w:ins w:id="63" w:author="Scott Steinschneider" w:date="2019-07-23T21:20:00Z">
+      <w:ins w:id="73" w:author="Scott Steinschneider" w:date="2019-07-23T21:20:00Z">
         <w:r>
           <w:rPr>
             <w:rFonts w:cstheme="minorHAnsi"/>
@@ -745,7 +824,7 @@
           <w:t>during the largest</w:t>
         </w:r>
       </w:ins>
-      <w:ins w:id="64" w:author="Scott Steinschneider" w:date="2019-07-23T21:18:00Z">
+      <w:ins w:id="74" w:author="Scott Steinschneider" w:date="2019-07-23T21:18:00Z">
         <w:r>
           <w:rPr>
             <w:rFonts w:cstheme="minorHAnsi"/>
@@ -753,7 +832,7 @@
           <w:t xml:space="preserve"> </w:t>
         </w:r>
       </w:ins>
-      <w:ins w:id="65" w:author="Scott Steinschneider" w:date="2019-07-23T21:20:00Z">
+      <w:ins w:id="75" w:author="Scott Steinschneider" w:date="2019-07-23T21:20:00Z">
         <w:r>
           <w:rPr>
             <w:rFonts w:cstheme="minorHAnsi"/>
@@ -761,7 +840,7 @@
           <w:t xml:space="preserve">observed </w:t>
         </w:r>
       </w:ins>
-      <w:ins w:id="66" w:author="Scott Steinschneider" w:date="2019-07-23T21:19:00Z">
+      <w:ins w:id="76" w:author="Scott Steinschneider" w:date="2019-07-23T21:19:00Z">
         <w:r>
           <w:rPr>
             <w:rFonts w:cstheme="minorHAnsi"/>
@@ -769,7 +848,7 @@
           <w:t>precipitation</w:t>
         </w:r>
       </w:ins>
-      <w:ins w:id="67" w:author="Scott Steinschneider" w:date="2019-07-23T21:20:00Z">
+      <w:ins w:id="77" w:author="Scott Steinschneider" w:date="2019-07-23T21:20:00Z">
         <w:r>
           <w:rPr>
             <w:rFonts w:cstheme="minorHAnsi"/>
@@ -777,7 +856,7 @@
           <w:t xml:space="preserve"> events</w:t>
         </w:r>
       </w:ins>
-      <w:ins w:id="68" w:author="Scott Steinschneider" w:date="2019-07-23T21:19:00Z">
+      <w:ins w:id="78" w:author="Scott Steinschneider" w:date="2019-07-23T21:19:00Z">
         <w:r>
           <w:rPr>
             <w:rFonts w:cstheme="minorHAnsi"/>
@@ -785,7 +864,7 @@
           <w:t xml:space="preserve"> in the Sacramento basin</w:t>
         </w:r>
       </w:ins>
-      <w:del w:id="69" w:author="Scott Steinschneider" w:date="2019-07-23T21:14:00Z">
+      <w:del w:id="79" w:author="Scott Steinschneider" w:date="2019-07-23T21:14:00Z">
         <w:r>
           <w:rPr>
             <w:rFonts w:cstheme="minorHAnsi"/>
@@ -799,7 +878,7 @@
         </w:rPr>
         <w:t xml:space="preserve">. </w:t>
       </w:r>
-      <w:del w:id="70" w:author="Scott Steinschneider" w:date="2019-07-23T21:20:00Z">
+      <w:del w:id="80" w:author="Scott Steinschneider" w:date="2019-07-23T21:20:00Z">
         <w:r>
           <w:rPr>
             <w:rFonts w:cstheme="minorHAnsi"/>
@@ -825,7 +904,7 @@
         </w:rPr>
         <w:t xml:space="preserve">Integrated </w:t>
       </w:r>
-      <w:ins w:id="71" w:author="Scott Steinschneider" w:date="2019-07-23T21:34:00Z">
+      <w:ins w:id="81" w:author="Scott Steinschneider" w:date="2019-07-23T21:34:00Z">
         <w:r>
           <w:rPr>
             <w:rFonts w:cstheme="minorHAnsi"/>
@@ -833,7 +912,7 @@
           <w:t>v</w:t>
         </w:r>
       </w:ins>
-      <w:del w:id="72" w:author="Scott Steinschneider" w:date="2019-07-23T21:34:00Z">
+      <w:del w:id="82" w:author="Scott Steinschneider" w:date="2019-07-23T21:34:00Z">
         <w:r>
           <w:rPr>
             <w:rFonts w:cstheme="minorHAnsi"/>
@@ -847,7 +926,7 @@
         </w:rPr>
         <w:t xml:space="preserve">apor </w:t>
       </w:r>
-      <w:ins w:id="73" w:author="Scott Steinschneider" w:date="2019-07-23T21:34:00Z">
+      <w:ins w:id="83" w:author="Scott Steinschneider" w:date="2019-07-23T21:34:00Z">
         <w:r>
           <w:rPr>
             <w:rFonts w:cstheme="minorHAnsi"/>
@@ -855,7 +934,7 @@
           <w:t>t</w:t>
         </w:r>
       </w:ins>
-      <w:del w:id="74" w:author="Scott Steinschneider" w:date="2019-07-23T21:34:00Z">
+      <w:del w:id="84" w:author="Scott Steinschneider" w:date="2019-07-23T21:34:00Z">
         <w:r>
           <w:rPr>
             <w:rFonts w:cstheme="minorHAnsi"/>
@@ -869,7 +948,7 @@
         </w:rPr>
         <w:t>ransport (IVT)</w:t>
       </w:r>
-      <w:del w:id="75" w:author="Scott Steinschneider" w:date="2019-07-23T21:29:00Z">
+      <w:del w:id="85" w:author="Scott Steinschneider" w:date="2019-07-23T21:29:00Z">
         <w:r>
           <w:rPr>
             <w:rFonts w:cstheme="minorHAnsi"/>
@@ -877,7 +956,7 @@
           <w:delText xml:space="preserve"> </w:delText>
         </w:r>
       </w:del>
-      <w:ins w:id="76" w:author="Scott Steinschneider" w:date="2019-07-23T21:29:00Z">
+      <w:ins w:id="86" w:author="Scott Steinschneider" w:date="2019-07-23T21:29:00Z">
         <w:r>
           <w:rPr>
             <w:rFonts w:cstheme="minorHAnsi"/>
@@ -885,7 +964,7 @@
           <w:t xml:space="preserve">, </w:t>
         </w:r>
       </w:ins>
-      <w:del w:id="77" w:author="Scott Steinschneider" w:date="2019-07-23T21:29:00Z">
+      <w:del w:id="87" w:author="Scott Steinschneider" w:date="2019-07-23T21:29:00Z">
         <w:r>
           <w:rPr>
             <w:rFonts w:cstheme="minorHAnsi"/>
@@ -913,7 +992,7 @@
         </w:rPr>
         <w:t xml:space="preserve"> </w:t>
       </w:r>
-      <w:del w:id="78" w:author="Scott Steinschneider" w:date="2019-07-23T21:34:00Z">
+      <w:del w:id="88" w:author="Scott Steinschneider" w:date="2019-07-23T21:34:00Z">
         <w:r>
           <w:rPr>
             <w:rFonts w:cstheme="minorHAnsi"/>
@@ -921,7 +1000,7 @@
           <w:delText xml:space="preserve">Geopotential </w:delText>
         </w:r>
       </w:del>
-      <w:ins w:id="79" w:author="Scott Steinschneider" w:date="2019-07-23T21:34:00Z">
+      <w:ins w:id="89" w:author="Scott Steinschneider" w:date="2019-07-23T21:34:00Z">
         <w:r>
           <w:rPr>
             <w:rFonts w:cstheme="minorHAnsi"/>
@@ -929,7 +1008,7 @@
           <w:t>geopotential h</w:t>
         </w:r>
       </w:ins>
-      <w:del w:id="80" w:author="Scott Steinschneider" w:date="2019-07-23T21:34:00Z">
+      <w:del w:id="90" w:author="Scott Steinschneider" w:date="2019-07-23T21:34:00Z">
         <w:r>
           <w:rPr>
             <w:rFonts w:cstheme="minorHAnsi"/>
@@ -943,7 +1022,7 @@
         </w:rPr>
         <w:t>eight</w:t>
       </w:r>
-      <w:del w:id="81" w:author="Scott Steinschneider" w:date="2019-07-23T21:34:00Z">
+      <w:del w:id="91" w:author="Scott Steinschneider" w:date="2019-07-23T21:34:00Z">
         <w:r>
           <w:rPr>
             <w:rFonts w:cstheme="minorHAnsi"/>
@@ -957,7 +1036,7 @@
         </w:rPr>
         <w:t xml:space="preserve"> anomalies</w:t>
       </w:r>
-      <w:ins w:id="82" w:author="Scott Steinschneider" w:date="2019-07-23T21:29:00Z">
+      <w:ins w:id="92" w:author="Scott Steinschneider" w:date="2019-07-23T21:29:00Z">
         <w:r>
           <w:rPr>
             <w:rFonts w:cstheme="minorHAnsi"/>
@@ -971,7 +1050,7 @@
         </w:rPr>
         <w:t xml:space="preserve"> </w:t>
       </w:r>
-      <w:ins w:id="83" w:author="Scott Steinschneider" w:date="2019-07-23T21:21:00Z">
+      <w:ins w:id="93" w:author="Scott Steinschneider" w:date="2019-07-23T21:21:00Z">
         <w:r>
           <w:rPr>
             <w:rFonts w:cstheme="minorHAnsi"/>
@@ -985,7 +1064,7 @@
         </w:rPr>
         <w:t xml:space="preserve">to </w:t>
       </w:r>
-      <w:del w:id="84" w:author="Scott Steinschneider" w:date="2019-07-23T21:30:00Z">
+      <w:del w:id="94" w:author="Scott Steinschneider" w:date="2019-07-23T21:30:00Z">
         <w:r>
           <w:rPr>
             <w:rFonts w:cstheme="minorHAnsi"/>
@@ -1065,7 +1144,7 @@
           <w:delText xml:space="preserve"> landfall characteristics of </w:delText>
         </w:r>
       </w:del>
-      <w:del w:id="85" w:author="Scott Steinschneider" w:date="2019-07-23T21:21:00Z">
+      <w:del w:id="95" w:author="Scott Steinschneider" w:date="2019-07-23T21:21:00Z">
         <w:r>
           <w:rPr>
             <w:rFonts w:cstheme="minorHAnsi"/>
@@ -1073,7 +1152,7 @@
           <w:delText>these fields</w:delText>
         </w:r>
       </w:del>
-      <w:del w:id="86" w:author="Scott Steinschneider" w:date="2019-07-23T21:30:00Z">
+      <w:del w:id="96" w:author="Scott Steinschneider" w:date="2019-07-23T21:30:00Z">
         <w:r>
           <w:rPr>
             <w:rFonts w:cstheme="minorHAnsi"/>
@@ -1087,7 +1166,7 @@
         </w:rPr>
         <w:t xml:space="preserve">further </w:t>
       </w:r>
-      <w:del w:id="87" w:author="Scott Steinschneider" w:date="2019-07-23T21:25:00Z">
+      <w:del w:id="97" w:author="Scott Steinschneider" w:date="2019-07-23T21:25:00Z">
         <w:r>
           <w:rPr>
             <w:rFonts w:cstheme="minorHAnsi"/>
@@ -1095,7 +1174,7 @@
           <w:delText xml:space="preserve">elucidate </w:delText>
         </w:r>
       </w:del>
-      <w:ins w:id="88" w:author="Scott Steinschneider" w:date="2019-07-23T21:25:00Z">
+      <w:ins w:id="98" w:author="Scott Steinschneider" w:date="2019-07-23T21:25:00Z">
         <w:r>
           <w:rPr>
             <w:rFonts w:cstheme="minorHAnsi"/>
@@ -1103,7 +1182,7 @@
           <w:t xml:space="preserve">diagnose the causes of </w:t>
         </w:r>
       </w:ins>
-      <w:ins w:id="89" w:author="Scott Steinschneider" w:date="2019-07-23T21:30:00Z">
+      <w:ins w:id="99" w:author="Scott Steinschneider" w:date="2019-07-23T21:30:00Z">
         <w:r>
           <w:rPr>
             <w:rFonts w:cstheme="minorHAnsi"/>
@@ -1117,7 +1196,7 @@
         </w:rPr>
         <w:t>forecast biases</w:t>
       </w:r>
-      <w:del w:id="90" w:author="Scott Steinschneider" w:date="2019-07-23T21:25:00Z">
+      <w:del w:id="100" w:author="Scott Steinschneider" w:date="2019-07-23T21:25:00Z">
         <w:r>
           <w:rPr>
             <w:rFonts w:cstheme="minorHAnsi"/>
@@ -1125,7 +1204,7 @@
           <w:delText xml:space="preserve"> likely to </w:delText>
         </w:r>
       </w:del>
-      <w:del w:id="91" w:author="Scott Steinschneider" w:date="2019-07-23T21:21:00Z">
+      <w:del w:id="101" w:author="Scott Steinschneider" w:date="2019-07-23T21:21:00Z">
         <w:r>
           <w:rPr>
             <w:rFonts w:cstheme="minorHAnsi"/>
@@ -1133,7 +1212,7 @@
           <w:delText xml:space="preserve">significantly </w:delText>
         </w:r>
       </w:del>
-      <w:del w:id="92" w:author="Scott Steinschneider" w:date="2019-07-23T21:25:00Z">
+      <w:del w:id="102" w:author="Scott Steinschneider" w:date="2019-07-23T21:25:00Z">
         <w:r>
           <w:rPr>
             <w:rFonts w:cstheme="minorHAnsi"/>
@@ -1153,7 +1232,7 @@
         </w:rPr>
         <w:t xml:space="preserve">Finally, we investigate the temporal evolution of error clusters to determine whether specific spatial structures </w:t>
       </w:r>
-      <w:ins w:id="93" w:author="Scott Steinschneider" w:date="2019-07-23T21:34:00Z">
+      <w:ins w:id="103" w:author="Scott Steinschneider" w:date="2019-07-23T21:34:00Z">
         <w:r>
           <w:rPr>
             <w:rFonts w:cstheme="minorHAnsi"/>
@@ -1191,7 +1270,7 @@
         </w:rPr>
         <w:t>model</w:t>
       </w:r>
-      <w:ins w:id="94" w:author="Scott Steinschneider" w:date="2019-07-23T21:25:00Z">
+      <w:ins w:id="104" w:author="Scott Steinschneider" w:date="2019-07-23T21:25:00Z">
         <w:r>
           <w:rPr>
             <w:rFonts w:cstheme="minorHAnsi"/>
@@ -1199,7 +1278,7 @@
           <w:t xml:space="preserve"> reforecasts</w:t>
         </w:r>
       </w:ins>
-      <w:del w:id="95" w:author="Scott Steinschneider" w:date="2019-07-23T21:25:00Z">
+      <w:del w:id="105" w:author="Scott Steinschneider" w:date="2019-07-23T21:25:00Z">
         <w:r>
           <w:rPr>
             <w:rFonts w:cstheme="minorHAnsi"/>
@@ -1213,7 +1292,7 @@
         </w:rPr>
         <w:t>. Moreover, we find</w:t>
       </w:r>
-      <w:ins w:id="96" w:author="Scott Steinschneider" w:date="2019-07-23T21:30:00Z">
+      <w:ins w:id="106" w:author="Scott Steinschneider" w:date="2019-07-23T21:30:00Z">
         <w:r>
           <w:rPr>
             <w:rFonts w:cstheme="minorHAnsi"/>
@@ -1221,7 +1300,7 @@
           <w:t xml:space="preserve"> instances where basin-scale</w:t>
         </w:r>
       </w:ins>
-      <w:ins w:id="97" w:author="Scott Steinschneider" w:date="2019-07-23T21:36:00Z">
+      <w:ins w:id="107" w:author="Scott Steinschneider" w:date="2019-07-23T21:36:00Z">
         <w:r>
           <w:rPr>
             <w:rFonts w:cstheme="minorHAnsi"/>
@@ -1229,7 +1308,7 @@
           <w:t>, medium-range</w:t>
         </w:r>
       </w:ins>
-      <w:ins w:id="98" w:author="Scott Steinschneider" w:date="2019-07-23T21:30:00Z">
+      <w:ins w:id="108" w:author="Scott Steinschneider" w:date="2019-07-23T21:30:00Z">
         <w:r>
           <w:rPr>
             <w:rFonts w:cstheme="minorHAnsi"/>
@@ -1237,7 +1316,7 @@
           <w:t xml:space="preserve"> forecasts of precipitation </w:t>
         </w:r>
       </w:ins>
-      <w:ins w:id="99" w:author="Scott Steinschneider" w:date="2019-07-23T21:31:00Z">
+      <w:ins w:id="109" w:author="Scott Steinschneider" w:date="2019-07-23T21:31:00Z">
         <w:r>
           <w:rPr>
             <w:rFonts w:cstheme="minorHAnsi"/>
@@ -1245,7 +1324,7 @@
           <w:t xml:space="preserve">miss an event entirely, whereas </w:t>
         </w:r>
       </w:ins>
-      <w:del w:id="100" w:author="Scott Steinschneider" w:date="2019-07-23T21:30:00Z">
+      <w:del w:id="110" w:author="Scott Steinschneider" w:date="2019-07-23T21:30:00Z">
         <w:r>
           <w:rPr>
             <w:rFonts w:cstheme="minorHAnsi"/>
@@ -1259,7 +1338,7 @@
         </w:rPr>
         <w:t xml:space="preserve">forecasts of climatological variables </w:t>
       </w:r>
-      <w:del w:id="101" w:author="Scott Steinschneider" w:date="2019-07-23T21:31:00Z">
+      <w:del w:id="111" w:author="Scott Steinschneider" w:date="2019-07-23T21:31:00Z">
         <w:r>
           <w:rPr>
             <w:rFonts w:cstheme="minorHAnsi"/>
@@ -1267,7 +1346,7 @@
           <w:delText>exhibit varying degrees of skill across differing error patterns and lead times</w:delText>
         </w:r>
       </w:del>
-      <w:ins w:id="102" w:author="Scott Steinschneider" w:date="2019-07-23T21:31:00Z">
+      <w:ins w:id="112" w:author="Scott Steinschneider" w:date="2019-07-23T21:31:00Z">
         <w:r>
           <w:rPr>
             <w:rFonts w:cstheme="minorHAnsi"/>
@@ -1275,7 +1354,7 @@
           <w:t xml:space="preserve">provide </w:t>
         </w:r>
       </w:ins>
-      <w:ins w:id="103" w:author="Scott Steinschneider" w:date="2019-07-23T21:32:00Z">
+      <w:ins w:id="113" w:author="Scott Steinschneider" w:date="2019-07-23T21:32:00Z">
         <w:r>
           <w:rPr>
             <w:rFonts w:cstheme="minorHAnsi"/>
@@ -1283,7 +1362,7 @@
           <w:t>some indication of the event</w:t>
         </w:r>
       </w:ins>
-      <w:ins w:id="104" w:author="Scott Steinschneider" w:date="2019-07-23T21:36:00Z">
+      <w:ins w:id="114" w:author="Scott Steinschneider" w:date="2019-07-23T21:36:00Z">
         <w:r>
           <w:rPr>
             <w:rFonts w:cstheme="minorHAnsi"/>
@@ -1291,7 +1370,7 @@
           <w:t>’</w:t>
         </w:r>
       </w:ins>
-      <w:ins w:id="105" w:author="Scott Steinschneider" w:date="2019-07-23T21:32:00Z">
+      <w:ins w:id="115" w:author="Scott Steinschneider" w:date="2019-07-23T21:32:00Z">
         <w:r>
           <w:rPr>
             <w:rFonts w:cstheme="minorHAnsi"/>
@@ -1305,7 +1384,7 @@
         </w:rPr>
         <w:t xml:space="preserve">. These results </w:t>
       </w:r>
-      <w:del w:id="106" w:author="Scott Steinschneider" w:date="2019-07-23T21:35:00Z">
+      <w:del w:id="116" w:author="Scott Steinschneider" w:date="2019-07-23T21:35:00Z">
         <w:r>
           <w:rPr>
             <w:rFonts w:cstheme="minorHAnsi"/>
@@ -1313,7 +1392,7 @@
           <w:delText xml:space="preserve">provide </w:delText>
         </w:r>
       </w:del>
-      <w:ins w:id="107" w:author="Scott Steinschneider" w:date="2019-07-23T21:35:00Z">
+      <w:ins w:id="117" w:author="Scott Steinschneider" w:date="2019-07-23T21:35:00Z">
         <w:r>
           <w:rPr>
             <w:rFonts w:cstheme="minorHAnsi"/>
@@ -1321,7 +1400,7 @@
           <w:t xml:space="preserve">suggest </w:t>
         </w:r>
       </w:ins>
-      <w:del w:id="108" w:author="Scott Steinschneider" w:date="2019-07-23T21:35:00Z">
+      <w:del w:id="118" w:author="Scott Steinschneider" w:date="2019-07-23T21:35:00Z">
         <w:r>
           <w:rPr>
             <w:rFonts w:cstheme="minorHAnsi"/>
@@ -1329,7 +1408,7 @@
           <w:delText xml:space="preserve">a </w:delText>
         </w:r>
       </w:del>
-      <w:ins w:id="109" w:author="Scott Steinschneider" w:date="2019-07-23T21:35:00Z">
+      <w:ins w:id="119" w:author="Scott Steinschneider" w:date="2019-07-23T21:35:00Z">
         <w:r>
           <w:rPr>
             <w:rFonts w:cstheme="minorHAnsi"/>
@@ -1337,7 +1416,7 @@
           <w:t xml:space="preserve">the </w:t>
         </w:r>
       </w:ins>
-      <w:del w:id="110" w:author="Scott Steinschneider" w:date="2019-07-23T21:26:00Z">
+      <w:del w:id="120" w:author="Scott Steinschneider" w:date="2019-07-23T21:26:00Z">
         <w:r>
           <w:rPr>
             <w:rFonts w:cstheme="minorHAnsi"/>
@@ -1345,7 +1424,7 @@
           <w:delText>clearer picture of the potential</w:delText>
         </w:r>
       </w:del>
-      <w:ins w:id="111" w:author="Scott Steinschneider" w:date="2019-07-23T21:35:00Z">
+      <w:ins w:id="121" w:author="Scott Steinschneider" w:date="2019-07-23T21:35:00Z">
         <w:r>
           <w:rPr>
             <w:rFonts w:cstheme="minorHAnsi"/>
@@ -1359,7 +1438,7 @@
         </w:rPr>
         <w:t xml:space="preserve"> for using </w:t>
       </w:r>
-      <w:del w:id="112" w:author="Scott Steinschneider" w:date="2019-07-23T21:35:00Z">
+      <w:del w:id="122" w:author="Scott Steinschneider" w:date="2019-07-23T21:35:00Z">
         <w:r>
           <w:rPr>
             <w:rFonts w:cstheme="minorHAnsi"/>
@@ -1367,7 +1446,7 @@
           <w:delText>long lead time</w:delText>
         </w:r>
       </w:del>
-      <w:ins w:id="113" w:author="Scott Steinschneider" w:date="2019-07-23T21:35:00Z">
+      <w:ins w:id="123" w:author="Scott Steinschneider" w:date="2019-07-23T21:35:00Z">
         <w:r>
           <w:rPr>
             <w:rFonts w:cstheme="minorHAnsi"/>
@@ -1381,7 +1460,7 @@
         </w:rPr>
         <w:t xml:space="preserve"> </w:t>
       </w:r>
-      <w:del w:id="114" w:author="Scott Steinschneider" w:date="2019-07-23T21:26:00Z">
+      <w:del w:id="124" w:author="Scott Steinschneider" w:date="2019-07-23T21:26:00Z">
         <w:r>
           <w:rPr>
             <w:rFonts w:cstheme="minorHAnsi"/>
@@ -1395,7 +1474,7 @@
         </w:rPr>
         <w:t xml:space="preserve">forecasts </w:t>
       </w:r>
-      <w:ins w:id="115" w:author="Scott Steinschneider" w:date="2019-07-23T21:26:00Z">
+      <w:ins w:id="125" w:author="Scott Steinschneider" w:date="2019-07-23T21:26:00Z">
         <w:r>
           <w:rPr>
             <w:rFonts w:cstheme="minorHAnsi"/>
@@ -1403,7 +1482,7 @@
           <w:t>of mesoscale and synoptic-scale features</w:t>
         </w:r>
       </w:ins>
-      <w:ins w:id="116" w:author="Scott Steinschneider" w:date="2019-07-23T21:27:00Z">
+      <w:ins w:id="126" w:author="Scott Steinschneider" w:date="2019-07-23T21:27:00Z">
         <w:r>
           <w:rPr>
             <w:rFonts w:cstheme="minorHAnsi"/>
@@ -1411,7 +1490,7 @@
           <w:t xml:space="preserve"> across the Pacific-North American sector</w:t>
         </w:r>
       </w:ins>
-      <w:ins w:id="117" w:author="Scott Steinschneider" w:date="2019-07-23T21:26:00Z">
+      <w:ins w:id="127" w:author="Scott Steinschneider" w:date="2019-07-23T21:26:00Z">
         <w:r>
           <w:rPr>
             <w:rFonts w:cstheme="minorHAnsi"/>
@@ -1419,7 +1498,7 @@
           <w:t xml:space="preserve">, rather than just </w:t>
         </w:r>
       </w:ins>
-      <w:ins w:id="118" w:author="Scott Steinschneider" w:date="2019-07-23T21:27:00Z">
+      <w:ins w:id="128" w:author="Scott Steinschneider" w:date="2019-07-23T21:27:00Z">
         <w:r>
           <w:rPr>
             <w:rFonts w:cstheme="minorHAnsi"/>
@@ -1427,7 +1506,7 @@
           <w:t>local forecasts of basin-scale precipitation,</w:t>
         </w:r>
       </w:ins>
-      <w:ins w:id="119" w:author="Scott Steinschneider" w:date="2019-07-23T21:26:00Z">
+      <w:ins w:id="129" w:author="Scott Steinschneider" w:date="2019-07-23T21:26:00Z">
         <w:r>
           <w:rPr>
             <w:rFonts w:cstheme="minorHAnsi"/>
@@ -1435,7 +1514,7 @@
           <w:t xml:space="preserve"> </w:t>
         </w:r>
       </w:ins>
-      <w:del w:id="120" w:author="Scott Steinschneider" w:date="2019-07-23T21:27:00Z">
+      <w:del w:id="130" w:author="Scott Steinschneider" w:date="2019-07-23T21:27:00Z">
         <w:r>
           <w:rPr>
             <w:rFonts w:cstheme="minorHAnsi"/>
@@ -1443,9 +1522,9 @@
           <w:delText>to capture significant precipitation events so crucial to the region’s water supply</w:delText>
         </w:r>
       </w:del>
-      <w:moveToRangeStart w:id="121" w:author="Scott Steinschneider" w:date="2019-07-23T20:55:00Z" w:name="move14807760"/>
-      <w:moveTo w:id="122" w:author="Scott Steinschneider" w:date="2019-07-23T20:55:00Z">
-        <w:del w:id="123" w:author="Scott Steinschneider" w:date="2019-07-23T21:27:00Z">
+      <w:moveToRangeStart w:id="131" w:author="Scott Steinschneider" w:date="2019-07-23T20:55:00Z" w:name="move14807760"/>
+      <w:moveTo w:id="132" w:author="Scott Steinschneider" w:date="2019-07-23T20:55:00Z">
+        <w:del w:id="133" w:author="Scott Steinschneider" w:date="2019-07-23T21:27:00Z">
           <w:r>
             <w:rPr>
               <w:rFonts w:cstheme="minorHAnsi"/>
@@ -1454,7 +1533,7 @@
           </w:r>
         </w:del>
       </w:moveTo>
-      <w:ins w:id="124" w:author="Scott Steinschneider" w:date="2019-07-23T21:27:00Z">
+      <w:ins w:id="134" w:author="Scott Steinschneider" w:date="2019-07-23T21:27:00Z">
         <w:r>
           <w:rPr>
             <w:rFonts w:cstheme="minorHAnsi"/>
@@ -1462,14 +1541,14 @@
           <w:t>when</w:t>
         </w:r>
       </w:ins>
-      <w:moveTo w:id="125" w:author="Scott Steinschneider" w:date="2019-07-23T20:55:00Z">
+      <w:moveTo w:id="135" w:author="Scott Steinschneider" w:date="2019-07-23T20:55:00Z">
         <w:r>
           <w:rPr>
             <w:rFonts w:cstheme="minorHAnsi"/>
           </w:rPr>
           <w:t xml:space="preserve"> </w:t>
         </w:r>
-        <w:del w:id="126" w:author="Scott Steinschneider" w:date="2019-07-23T21:27:00Z">
+        <w:del w:id="136" w:author="Scott Steinschneider" w:date="2019-07-23T21:27:00Z">
           <w:r>
             <w:rPr>
               <w:rFonts w:cstheme="minorHAnsi"/>
@@ -1478,7 +1557,7 @@
           </w:r>
         </w:del>
       </w:moveTo>
-      <w:ins w:id="127" w:author="Scott Steinschneider" w:date="2019-07-23T21:27:00Z">
+      <w:ins w:id="137" w:author="Scott Steinschneider" w:date="2019-07-23T21:27:00Z">
         <w:r>
           <w:rPr>
             <w:rFonts w:cstheme="minorHAnsi"/>
@@ -1486,7 +1565,7 @@
           <w:t>designing forecast-informed reservoir</w:t>
         </w:r>
       </w:ins>
-      <w:moveTo w:id="128" w:author="Scott Steinschneider" w:date="2019-07-23T20:55:00Z">
+      <w:moveTo w:id="138" w:author="Scott Steinschneider" w:date="2019-07-23T20:55:00Z">
         <w:r>
           <w:rPr>
             <w:rFonts w:cstheme="minorHAnsi"/>
@@ -1494,7 +1573,7 @@
           <w:t xml:space="preserve"> control rule</w:t>
         </w:r>
       </w:moveTo>
-      <w:ins w:id="129" w:author="Scott Steinschneider" w:date="2019-07-23T21:28:00Z">
+      <w:ins w:id="139" w:author="Scott Steinschneider" w:date="2019-07-23T21:28:00Z">
         <w:r>
           <w:rPr>
             <w:rFonts w:cstheme="minorHAnsi"/>
@@ -1502,8 +1581,8 @@
           <w:t>s</w:t>
         </w:r>
       </w:ins>
-      <w:moveTo w:id="130" w:author="Scott Steinschneider" w:date="2019-07-23T20:55:00Z">
-        <w:del w:id="131" w:author="Scott Steinschneider" w:date="2019-07-23T21:28:00Z">
+      <w:moveTo w:id="140" w:author="Scott Steinschneider" w:date="2019-07-23T20:55:00Z">
+        <w:del w:id="141" w:author="Scott Steinschneider" w:date="2019-07-23T21:28:00Z">
           <w:r>
             <w:rPr>
               <w:rFonts w:cstheme="minorHAnsi"/>
@@ -1511,7 +1590,7 @@
             <w:delText xml:space="preserve"> decisions</w:delText>
           </w:r>
         </w:del>
-        <w:del w:id="132" w:author="Scott Steinschneider" w:date="2019-07-23T21:22:00Z">
+        <w:del w:id="142" w:author="Scott Steinschneider" w:date="2019-07-23T21:22:00Z">
           <w:r>
             <w:rPr>
               <w:rFonts w:cstheme="minorHAnsi"/>
@@ -1520,13 +1599,515 @@
           </w:r>
         </w:del>
       </w:moveTo>
-      <w:moveToRangeEnd w:id="121"/>
+      <w:moveToRangeEnd w:id="131"/>
       <w:r>
         <w:rPr>
           <w:rFonts w:cstheme="minorHAnsi"/>
         </w:rPr>
         <w:t>.</w:t>
       </w:r>
+    </w:p>
+    <w:p>
+      <w:pPr>
+        <w:rPr>
+          <w:del w:id="143" w:author="Zachary Brodeur" w:date="2019-07-24T11:19:00Z"/>
+          <w:rFonts w:cstheme="minorHAnsi"/>
+        </w:rPr>
+      </w:pPr>
+      <w:ins w:id="144" w:author="Zachary Brodeur" w:date="2019-07-24T10:19:00Z">
+        <w:r>
+          <w:rPr>
+            <w:rFonts w:cstheme="minorHAnsi"/>
+          </w:rPr>
+          <w:t xml:space="preserve">Plain Language Summary: </w:t>
+        </w:r>
+      </w:ins>
+      <w:ins w:id="145" w:author="Zachary Brodeur" w:date="2019-07-24T10:21:00Z">
+        <w:r>
+          <w:rPr>
+            <w:rFonts w:cstheme="minorHAnsi"/>
+          </w:rPr>
+          <w:t>Watersheds in</w:t>
+        </w:r>
+      </w:ins>
+      <w:ins w:id="146" w:author="Zachary Brodeur" w:date="2019-07-24T10:29:00Z">
+        <w:r>
+          <w:rPr>
+            <w:rFonts w:cstheme="minorHAnsi"/>
+          </w:rPr>
+          <w:t xml:space="preserve"> northern</w:t>
+        </w:r>
+      </w:ins>
+      <w:ins w:id="147" w:author="Zachary Brodeur" w:date="2019-07-24T10:21:00Z">
+        <w:r>
+          <w:rPr>
+            <w:rFonts w:cstheme="minorHAnsi"/>
+          </w:rPr>
+          <w:t xml:space="preserve"> California are subject to</w:t>
+        </w:r>
+      </w:ins>
+      <w:ins w:id="148" w:author="Zachary Brodeur" w:date="2019-07-24T10:23:00Z">
+        <w:r>
+          <w:rPr>
+            <w:rFonts w:cstheme="minorHAnsi"/>
+          </w:rPr>
+          <w:t xml:space="preserve"> some</w:t>
+        </w:r>
+      </w:ins>
+      <w:ins w:id="149" w:author="Zachary Brodeur" w:date="2019-07-24T10:22:00Z">
+        <w:r>
+          <w:rPr>
+            <w:rFonts w:cstheme="minorHAnsi"/>
+          </w:rPr>
+          <w:t xml:space="preserve"> </w:t>
+        </w:r>
+      </w:ins>
+      <w:ins w:id="150" w:author="Zachary Brodeur" w:date="2019-07-24T10:21:00Z">
+        <w:r>
+          <w:rPr>
+            <w:rFonts w:cstheme="minorHAnsi"/>
+          </w:rPr>
+          <w:t>of the most variabl</w:t>
+        </w:r>
+      </w:ins>
+      <w:ins w:id="151" w:author="Zachary Brodeur" w:date="2019-07-24T10:22:00Z">
+        <w:r>
+          <w:rPr>
+            <w:rFonts w:cstheme="minorHAnsi"/>
+          </w:rPr>
+          <w:t>e precipitation climat</w:t>
+        </w:r>
+      </w:ins>
+      <w:ins w:id="152" w:author="Zachary Brodeur" w:date="2019-07-24T10:23:00Z">
+        <w:r>
+          <w:rPr>
+            <w:rFonts w:cstheme="minorHAnsi"/>
+          </w:rPr>
+          <w:t xml:space="preserve">es in the contiguous United States. A large portion of the annual water budget comes in the </w:t>
+        </w:r>
+      </w:ins>
+      <w:ins w:id="153" w:author="Zachary Brodeur" w:date="2019-07-24T10:24:00Z">
+        <w:r>
+          <w:rPr>
+            <w:rFonts w:cstheme="minorHAnsi"/>
+          </w:rPr>
+          <w:t xml:space="preserve">form of heavy to extreme precipitation events associated with Atmospheric Rivers, which are plumes </w:t>
+        </w:r>
+      </w:ins>
+      <w:ins w:id="154" w:author="Zachary Brodeur" w:date="2019-07-24T10:25:00Z">
+        <w:r>
+          <w:rPr>
+            <w:rFonts w:cstheme="minorHAnsi"/>
+          </w:rPr>
+          <w:t xml:space="preserve">of narrow and intense water vapor transport generally originating in the tropics or sub-tropics. </w:t>
+        </w:r>
+      </w:ins>
+      <w:ins w:id="155" w:author="Zachary Brodeur" w:date="2019-07-24T10:28:00Z">
+        <w:r>
+          <w:rPr>
+            <w:rFonts w:cstheme="minorHAnsi"/>
+          </w:rPr>
+          <w:t xml:space="preserve">Thus, forecasts of such events are becoming increasingly important in managing water supplies </w:t>
+        </w:r>
+      </w:ins>
+      <w:ins w:id="156" w:author="Zachary Brodeur" w:date="2019-07-24T10:29:00Z">
+        <w:r>
+          <w:rPr>
+            <w:rFonts w:cstheme="minorHAnsi"/>
+          </w:rPr>
+          <w:t xml:space="preserve">at some of the largest and most important reservoir sites </w:t>
+        </w:r>
+      </w:ins>
+      <w:ins w:id="157" w:author="Zachary Brodeur" w:date="2019-07-24T10:30:00Z">
+        <w:r>
+          <w:rPr>
+            <w:rFonts w:cstheme="minorHAnsi"/>
+          </w:rPr>
+          <w:t>in the country</w:t>
+        </w:r>
+      </w:ins>
+      <w:ins w:id="158" w:author="Zachary Brodeur" w:date="2019-07-24T10:50:00Z">
+        <w:r>
+          <w:rPr>
+            <w:rFonts w:cstheme="minorHAnsi"/>
+          </w:rPr>
+          <w:t>, many of which reside in the Sacramento River watershed</w:t>
+        </w:r>
+      </w:ins>
+      <w:ins w:id="159" w:author="Zachary Brodeur" w:date="2019-07-24T10:30:00Z">
+        <w:r>
+          <w:rPr>
+            <w:rFonts w:cstheme="minorHAnsi"/>
+          </w:rPr>
+          <w:t xml:space="preserve">. </w:t>
+        </w:r>
+      </w:ins>
+      <w:ins w:id="160" w:author="Zachary Brodeur" w:date="2019-07-24T10:31:00Z">
+        <w:r>
+          <w:rPr>
+            <w:rFonts w:cstheme="minorHAnsi"/>
+          </w:rPr>
+          <w:t xml:space="preserve">In this study, </w:t>
+        </w:r>
+      </w:ins>
+      <w:ins w:id="161" w:author="Zachary Brodeur" w:date="2019-07-24T10:50:00Z">
+        <w:r>
+          <w:rPr>
+            <w:rFonts w:cstheme="minorHAnsi"/>
+          </w:rPr>
+          <w:t xml:space="preserve">we use </w:t>
+        </w:r>
+      </w:ins>
+      <w:ins w:id="162" w:author="Zachary Brodeur" w:date="2019-07-24T10:51:00Z">
+        <w:r>
+          <w:rPr>
+            <w:rFonts w:cstheme="minorHAnsi"/>
+          </w:rPr>
+          <w:t>the geographical extent of this watershed to</w:t>
+        </w:r>
+      </w:ins>
+      <w:ins w:id="163" w:author="Zachary Brodeur" w:date="2019-07-24T10:31:00Z">
+        <w:r>
+          <w:rPr>
+            <w:rFonts w:cstheme="minorHAnsi"/>
+          </w:rPr>
+          <w:t xml:space="preserve"> </w:t>
+        </w:r>
+      </w:ins>
+      <w:ins w:id="164" w:author="Zachary Brodeur" w:date="2019-07-24T10:36:00Z">
+        <w:r>
+          <w:rPr>
+            <w:rFonts w:cstheme="minorHAnsi"/>
+          </w:rPr>
+          <w:t>examine</w:t>
+        </w:r>
+      </w:ins>
+      <w:ins w:id="165" w:author="Zachary Brodeur" w:date="2019-07-24T10:31:00Z">
+        <w:r>
+          <w:rPr>
+            <w:rFonts w:cstheme="minorHAnsi"/>
+          </w:rPr>
+          <w:t xml:space="preserve"> local forecasts of</w:t>
+        </w:r>
+      </w:ins>
+      <w:ins w:id="166" w:author="Zachary Brodeur" w:date="2019-07-24T10:36:00Z">
+        <w:r>
+          <w:rPr>
+            <w:rFonts w:cstheme="minorHAnsi"/>
+          </w:rPr>
+          <w:t xml:space="preserve"> heavy and extreme</w:t>
+        </w:r>
+      </w:ins>
+      <w:ins w:id="167" w:author="Zachary Brodeur" w:date="2019-07-24T10:31:00Z">
+        <w:r>
+          <w:rPr>
+            <w:rFonts w:cstheme="minorHAnsi"/>
+          </w:rPr>
+          <w:t xml:space="preserve"> precipitation </w:t>
+        </w:r>
+      </w:ins>
+      <w:ins w:id="168" w:author="Zachary Brodeur" w:date="2019-07-24T10:37:00Z">
+        <w:r>
+          <w:rPr>
+            <w:rFonts w:cstheme="minorHAnsi"/>
+          </w:rPr>
+          <w:t>against</w:t>
+        </w:r>
+      </w:ins>
+      <w:ins w:id="169" w:author="Zachary Brodeur" w:date="2019-07-24T10:31:00Z">
+        <w:r>
+          <w:rPr>
+            <w:rFonts w:cstheme="minorHAnsi"/>
+          </w:rPr>
+          <w:t xml:space="preserve"> forecasts of large-scale climatological features </w:t>
+        </w:r>
+      </w:ins>
+      <w:ins w:id="170" w:author="Zachary Brodeur" w:date="2019-07-24T10:39:00Z">
+        <w:r>
+          <w:rPr>
+            <w:rFonts w:cstheme="minorHAnsi"/>
+          </w:rPr>
+          <w:t>associated with ARs</w:t>
+        </w:r>
+      </w:ins>
+      <w:ins w:id="171" w:author="Zachary Brodeur" w:date="2019-07-24T10:40:00Z">
+        <w:r>
+          <w:rPr>
+            <w:rFonts w:cstheme="minorHAnsi"/>
+          </w:rPr>
+          <w:t xml:space="preserve"> </w:t>
+        </w:r>
+      </w:ins>
+      <w:ins w:id="172" w:author="Zachary Brodeur" w:date="2019-07-24T10:42:00Z">
+        <w:r>
+          <w:rPr>
+            <w:rFonts w:cstheme="minorHAnsi"/>
+          </w:rPr>
+          <w:t>and generally connected to these type of events</w:t>
+        </w:r>
+      </w:ins>
+      <w:ins w:id="173" w:author="Zachary Brodeur" w:date="2019-07-24T10:39:00Z">
+        <w:r>
+          <w:rPr>
+            <w:rFonts w:cstheme="minorHAnsi"/>
+          </w:rPr>
+          <w:t>. Our study span</w:t>
+        </w:r>
+      </w:ins>
+      <w:ins w:id="174" w:author="Zachary Brodeur" w:date="2019-07-24T10:35:00Z">
+        <w:r>
+          <w:rPr>
+            <w:rFonts w:cstheme="minorHAnsi"/>
+          </w:rPr>
+          <w:t xml:space="preserve">s </w:t>
+        </w:r>
+      </w:ins>
+      <w:ins w:id="175" w:author="Zachary Brodeur" w:date="2019-07-24T10:33:00Z">
+        <w:r>
+          <w:rPr>
+            <w:rFonts w:cstheme="minorHAnsi"/>
+          </w:rPr>
+          <w:t>a 36 year period from 1984 to 2019 that is coincident w</w:t>
+        </w:r>
+      </w:ins>
+      <w:ins w:id="176" w:author="Zachary Brodeur" w:date="2019-07-24T10:35:00Z">
+        <w:r>
+          <w:rPr>
+            <w:rFonts w:cstheme="minorHAnsi"/>
+          </w:rPr>
+          <w:t>ith a high</w:t>
+        </w:r>
+        <w:r>
+          <w:rPr>
+            <w:rFonts w:cstheme="minorHAnsi"/>
+          </w:rPr>
+          <w:t xml:space="preserve"> resolution reforecast database and utilizes forecasts out to a 16 day lead</w:t>
+        </w:r>
+      </w:ins>
+      <w:ins w:id="177" w:author="Zachary Brodeur" w:date="2019-07-24T10:43:00Z">
+        <w:r>
+          <w:rPr>
+            <w:rFonts w:cstheme="minorHAnsi"/>
+          </w:rPr>
+          <w:t xml:space="preserve"> time. </w:t>
+        </w:r>
+      </w:ins>
+      <w:ins w:id="178" w:author="Zachary Brodeur" w:date="2019-07-24T10:45:00Z">
+        <w:r>
+          <w:rPr>
+            <w:rFonts w:cstheme="minorHAnsi"/>
+          </w:rPr>
+          <w:t>A</w:t>
+        </w:r>
+      </w:ins>
+      <w:ins w:id="179" w:author="Zachary Brodeur" w:date="2019-07-24T10:46:00Z">
+        <w:r>
+          <w:rPr>
+            <w:rFonts w:cstheme="minorHAnsi"/>
+          </w:rPr>
+          <w:t xml:space="preserve">fter deriving a catalog of heavy to extreme precipitation events in the study period, </w:t>
+        </w:r>
+      </w:ins>
+      <w:ins w:id="180" w:author="Zachary Brodeur" w:date="2019-07-24T10:43:00Z">
+        <w:r>
+          <w:rPr>
+            <w:rFonts w:cstheme="minorHAnsi"/>
+          </w:rPr>
+          <w:t>we examine both biases in</w:t>
+        </w:r>
+      </w:ins>
+      <w:ins w:id="181" w:author="Zachary Brodeur" w:date="2019-07-24T11:03:00Z">
+        <w:r>
+          <w:rPr>
+            <w:rFonts w:cstheme="minorHAnsi"/>
+          </w:rPr>
+          <w:t xml:space="preserve"> forecasts of</w:t>
+        </w:r>
+      </w:ins>
+      <w:ins w:id="182" w:author="Zachary Brodeur" w:date="2019-07-24T10:43:00Z">
+        <w:r>
+          <w:rPr>
+            <w:rFonts w:cstheme="minorHAnsi"/>
+          </w:rPr>
+          <w:t xml:space="preserve"> local</w:t>
+        </w:r>
+        <w:r>
+          <w:rPr>
+            <w:rFonts w:cstheme="minorHAnsi"/>
+          </w:rPr>
+          <w:t xml:space="preserve"> precipitation and</w:t>
+        </w:r>
+        <w:r>
+          <w:rPr>
+            <w:rFonts w:cstheme="minorHAnsi"/>
+          </w:rPr>
+          <w:t xml:space="preserve"> </w:t>
+        </w:r>
+      </w:ins>
+      <w:ins w:id="183" w:author="Zachary Brodeur" w:date="2019-07-24T11:03:00Z">
+        <w:r>
+          <w:rPr>
+            <w:rFonts w:cstheme="minorHAnsi"/>
+          </w:rPr>
+          <w:t xml:space="preserve">those of </w:t>
+        </w:r>
+      </w:ins>
+      <w:ins w:id="184" w:author="Zachary Brodeur" w:date="2019-07-24T10:43:00Z">
+        <w:r>
+          <w:rPr>
+            <w:rFonts w:cstheme="minorHAnsi"/>
+          </w:rPr>
+          <w:t>large-scal</w:t>
+        </w:r>
+      </w:ins>
+      <w:ins w:id="185" w:author="Zachary Brodeur" w:date="2019-07-24T10:44:00Z">
+        <w:r>
+          <w:rPr>
+            <w:rFonts w:cstheme="minorHAnsi"/>
+          </w:rPr>
+          <w:t>e climate features utilizing a novel clustering approach</w:t>
+        </w:r>
+      </w:ins>
+      <w:ins w:id="186" w:author="Zachary Brodeur" w:date="2019-07-24T10:48:00Z">
+        <w:r>
+          <w:rPr>
+            <w:rFonts w:cstheme="minorHAnsi"/>
+          </w:rPr>
+          <w:t xml:space="preserve"> on errors</w:t>
+        </w:r>
+      </w:ins>
+      <w:ins w:id="187" w:author="Zachary Brodeur" w:date="2019-07-24T10:44:00Z">
+        <w:r>
+          <w:rPr>
+            <w:rFonts w:cstheme="minorHAnsi"/>
+          </w:rPr>
+          <w:t xml:space="preserve"> </w:t>
+        </w:r>
+      </w:ins>
+      <w:ins w:id="188" w:author="Zachary Brodeur" w:date="2019-07-24T10:46:00Z">
+        <w:r>
+          <w:rPr>
+            <w:rFonts w:cstheme="minorHAnsi"/>
+          </w:rPr>
+          <w:t>across forecast lead times. T</w:t>
+        </w:r>
+      </w:ins>
+      <w:ins w:id="189" w:author="Zachary Brodeur" w:date="2019-07-24T10:47:00Z">
+        <w:r>
+          <w:rPr>
+            <w:rFonts w:cstheme="minorHAnsi"/>
+          </w:rPr>
+          <w:t>hese clusters elucidate both the spatial errors in the underlying forecast models as well as the</w:t>
+        </w:r>
+        <w:bookmarkStart w:id="190" w:name="_GoBack"/>
+        <w:bookmarkEnd w:id="190"/>
+        <w:r>
+          <w:rPr>
+            <w:rFonts w:cstheme="minorHAnsi"/>
+          </w:rPr>
+          <w:t xml:space="preserve"> evolution of these errors over forecast lead times.</w:t>
+        </w:r>
+      </w:ins>
+      <w:ins w:id="191" w:author="Zachary Brodeur" w:date="2019-07-24T10:56:00Z">
+        <w:r>
+          <w:rPr>
+            <w:rFonts w:cstheme="minorHAnsi"/>
+          </w:rPr>
+          <w:t xml:space="preserve"> Further, we investigate the hypothesis </w:t>
+        </w:r>
+      </w:ins>
+      <w:ins w:id="192" w:author="Zachary Brodeur" w:date="2019-07-24T10:58:00Z">
+        <w:r>
+          <w:rPr>
+            <w:rFonts w:cstheme="minorHAnsi"/>
+          </w:rPr>
+          <w:t xml:space="preserve">that the large scale features associated with these events are captured with more regularity by forecast models than </w:t>
+        </w:r>
+      </w:ins>
+      <w:ins w:id="193" w:author="Zachary Brodeur" w:date="2019-07-24T11:00:00Z">
+        <w:r>
+          <w:rPr>
+            <w:rFonts w:cstheme="minorHAnsi"/>
+          </w:rPr>
+          <w:t>those of</w:t>
+        </w:r>
+        <w:r>
+          <w:rPr>
+            <w:rFonts w:cstheme="minorHAnsi"/>
+          </w:rPr>
+          <w:t xml:space="preserve"> precipitation</w:t>
+        </w:r>
+      </w:ins>
+      <w:ins w:id="194" w:author="Zachary Brodeur" w:date="2019-07-24T11:04:00Z">
+        <w:r>
+          <w:rPr>
+            <w:rFonts w:cstheme="minorHAnsi"/>
+          </w:rPr>
+          <w:t>,</w:t>
+        </w:r>
+      </w:ins>
+      <w:ins w:id="195" w:author="Zachary Brodeur" w:date="2019-07-24T11:00:00Z">
+        <w:r>
+          <w:rPr>
+            <w:rFonts w:cstheme="minorHAnsi"/>
+          </w:rPr>
+          <w:t xml:space="preserve"> </w:t>
+        </w:r>
+        <w:r>
+          <w:rPr>
+            <w:rFonts w:cstheme="minorHAnsi"/>
+          </w:rPr>
+          <w:t>which are subject to a large</w:t>
+        </w:r>
+      </w:ins>
+      <w:ins w:id="196" w:author="Zachary Brodeur" w:date="2019-07-24T11:01:00Z">
+        <w:r>
+          <w:rPr>
+            <w:rFonts w:cstheme="minorHAnsi"/>
+          </w:rPr>
+          <w:t xml:space="preserve"> number of localized effects.</w:t>
+        </w:r>
+      </w:ins>
+      <w:ins w:id="197" w:author="Zachary Brodeur" w:date="2019-07-24T11:00:00Z">
+        <w:r>
+          <w:rPr>
+            <w:rFonts w:cstheme="minorHAnsi"/>
+          </w:rPr>
+          <w:t xml:space="preserve"> </w:t>
+        </w:r>
+      </w:ins>
+      <w:ins w:id="198" w:author="Zachary Brodeur" w:date="2019-07-24T10:52:00Z">
+        <w:r>
+          <w:rPr>
+            <w:rFonts w:cstheme="minorHAnsi"/>
+          </w:rPr>
+          <w:t xml:space="preserve"> Our results suggest the potential to use these heavy to extreme event forecasts, particularly </w:t>
+        </w:r>
+      </w:ins>
+      <w:ins w:id="199" w:author="Zachary Brodeur" w:date="2019-07-24T11:01:00Z">
+        <w:r>
+          <w:rPr>
+            <w:rFonts w:cstheme="minorHAnsi"/>
+          </w:rPr>
+          <w:t xml:space="preserve">those of large-scale features, as a </w:t>
+        </w:r>
+      </w:ins>
+      <w:ins w:id="200" w:author="Zachary Brodeur" w:date="2019-07-24T11:04:00Z">
+        <w:r>
+          <w:rPr>
+            <w:rFonts w:cstheme="minorHAnsi"/>
+          </w:rPr>
+          <w:t xml:space="preserve">valuable </w:t>
+        </w:r>
+      </w:ins>
+      <w:ins w:id="201" w:author="Zachary Brodeur" w:date="2019-07-24T11:05:00Z">
+        <w:r>
+          <w:rPr>
+            <w:rFonts w:cstheme="minorHAnsi"/>
+          </w:rPr>
+          <w:t xml:space="preserve">input to forecast informed reservoir operations at extended lead times. </w:t>
+        </w:r>
+      </w:ins>
     </w:p>
     <w:p/>
     <w:sectPr>
@@ -1615,7 +2196,7 @@
       </w:r>
     </w:p>
   </w:comment>
-  <w:comment w:id="15" w:author="Scott Steinschneider" w:date="2019-07-23T16:56:00Z" w:initials="SS">
+  <w:comment w:id="21" w:author="Scott Steinschneider" w:date="2019-07-23T16:56:00Z" w:initials="SS">
     <w:p>
       <w:pPr>
         <w:pStyle w:val="CommentText"/>
@@ -1650,6 +2231,9 @@
 
 <file path=word/people.xml><?xml version="1.0" encoding="utf-8"?>
 <w15:people xmlns:wpc="http://schemas.microsoft.com/office/word/2010/wordprocessingCanvas" xmlns:cx="http://schemas.microsoft.com/office/drawing/2014/chartex" xmlns:cx1="http://schemas.microsoft.com/office/drawing/2015/9/8/chartex" xmlns:mc="http://schemas.openxmlformats.org/markup-compatibility/2006" xmlns:o="urn:schemas-microsoft-com:office:office" xmlns:r="http://schemas.openxmlformats.org/officeDocument/2006/relationships" xmlns:m="http://schemas.openxmlformats.org/officeDocument/2006/math" xmlns:v="urn:schemas-microsoft-com:vml" xmlns:wp14="http://schemas.microsoft.com/office/word/2010/wordprocessingDrawing" xmlns:wp="http://schemas.openxmlformats.org/drawingml/2006/wordprocessingDrawing" xmlns:w10="urn:schemas-microsoft-com:office:word" xmlns:w="http://schemas.openxmlformats.org/wordprocessingml/2006/main" xmlns:w14="http://schemas.microsoft.com/office/word/2010/wordml" xmlns:w15="http://schemas.microsoft.com/office/word/2012/wordml" xmlns:w16se="http://schemas.microsoft.com/office/word/2015/wordml/symex" xmlns:wpg="http://schemas.microsoft.com/office/word/2010/wordprocessingGroup" xmlns:wpi="http://schemas.microsoft.com/office/word/2010/wordprocessingInk" xmlns:wne="http://schemas.microsoft.com/office/word/2006/wordml" xmlns:wps="http://schemas.microsoft.com/office/word/2010/wordprocessingShape" mc:Ignorable="w14 w15 w16se wp14">
+  <w15:person w15:author="Zachary Brodeur">
+    <w15:presenceInfo w15:providerId="Windows Live" w15:userId="f4b18479cf5f78c7"/>
+  </w15:person>
   <w15:person w15:author="Scott Steinschneider">
     <w15:presenceInfo w15:providerId="AD" w15:userId="S::ss3378@cornell.edu::df3bf190-8f74-4ee5-953d-170f3179c180"/>
   </w15:person>

</xml_diff>